<commit_message>
crm teil in seminararbeit hinzugefügt
</commit_message>
<xml_diff>
--- a/Seminararbeit_Layout.docx
+++ b/Seminararbeit_Layout.docx
@@ -96,31 +96,13 @@
           <w:lang w:val="de-DE"/>
         </w:rPr>
       </w:pPr>
-      <w:proofErr w:type="spellStart"/>
       <w:r>
         <w:rPr>
           <w:rStyle w:val="Fett"/>
           <w:lang w:val="de-DE"/>
         </w:rPr>
-        <w:t>Merisa</w:t>
-      </w:r>
-      <w:proofErr w:type="spellEnd"/>
-      <w:r>
-        <w:rPr>
-          <w:rStyle w:val="Fett"/>
-          <w:lang w:val="de-DE"/>
-        </w:rPr>
-        <w:t xml:space="preserve"> </w:t>
-      </w:r>
-      <w:proofErr w:type="spellStart"/>
-      <w:r>
-        <w:rPr>
-          <w:rStyle w:val="Fett"/>
-          <w:lang w:val="de-DE"/>
-        </w:rPr>
-        <w:t>Pargan</w:t>
-      </w:r>
-      <w:proofErr w:type="spellEnd"/>
+        <w:t>Merisa Pargan</w:t>
+      </w:r>
     </w:p>
     <w:p>
       <w:pPr>
@@ -129,16 +111,25 @@
         <w:spacing w:line="360" w:lineRule="auto"/>
         <w:rPr>
           <w:rStyle w:val="Fett"/>
-          <w:lang w:val="de-DE"/>
+          <w:lang w:val="en-GB"/>
         </w:rPr>
       </w:pPr>
       <w:r>
         <w:rPr>
           <w:rStyle w:val="Fett"/>
-          <w:lang w:val="de-DE"/>
-        </w:rPr>
-        <w:t>Anel Ljutic</w:t>
-      </w:r>
+          <w:lang w:val="en-GB"/>
+        </w:rPr>
+        <w:t xml:space="preserve">Anel </w:t>
+      </w:r>
+      <w:proofErr w:type="spellStart"/>
+      <w:r>
+        <w:rPr>
+          <w:rStyle w:val="Fett"/>
+          <w:lang w:val="en-GB"/>
+        </w:rPr>
+        <w:t>Ljutic</w:t>
+      </w:r>
+      <w:proofErr w:type="spellEnd"/>
     </w:p>
     <w:p>
       <w:pPr>
@@ -147,16 +138,25 @@
         <w:spacing w:line="360" w:lineRule="auto"/>
         <w:rPr>
           <w:rStyle w:val="Fett"/>
-          <w:lang w:val="de-DE"/>
+          <w:lang w:val="en-GB"/>
         </w:rPr>
       </w:pPr>
       <w:r>
         <w:rPr>
           <w:rStyle w:val="Fett"/>
-          <w:lang w:val="de-DE"/>
-        </w:rPr>
-        <w:t>Ivan Samardzic</w:t>
-      </w:r>
+          <w:lang w:val="en-GB"/>
+        </w:rPr>
+        <w:t xml:space="preserve">Ivan </w:t>
+      </w:r>
+      <w:proofErr w:type="spellStart"/>
+      <w:r>
+        <w:rPr>
+          <w:rStyle w:val="Fett"/>
+          <w:lang w:val="en-GB"/>
+        </w:rPr>
+        <w:t>Samardzic</w:t>
+      </w:r>
+      <w:proofErr w:type="spellEnd"/>
     </w:p>
     <w:p>
       <w:pPr>
@@ -165,16 +165,25 @@
         <w:spacing w:line="360" w:lineRule="auto"/>
         <w:rPr>
           <w:rStyle w:val="Fett"/>
-          <w:lang w:val="de-DE"/>
+          <w:lang w:val="en-GB"/>
         </w:rPr>
       </w:pPr>
       <w:r>
         <w:rPr>
           <w:rStyle w:val="Fett"/>
-          <w:lang w:val="de-DE"/>
-        </w:rPr>
-        <w:t>Milos Tomic</w:t>
-      </w:r>
+          <w:lang w:val="en-GB"/>
+        </w:rPr>
+        <w:t xml:space="preserve">Milos </w:t>
+      </w:r>
+      <w:proofErr w:type="spellStart"/>
+      <w:r>
+        <w:rPr>
+          <w:rStyle w:val="Fett"/>
+          <w:lang w:val="en-GB"/>
+        </w:rPr>
+        <w:t>Tomic</w:t>
+      </w:r>
+      <w:proofErr w:type="spellEnd"/>
     </w:p>
     <w:p>
       <w:pPr>
@@ -183,7 +192,7 @@
         <w:spacing w:line="360" w:lineRule="auto"/>
         <w:rPr>
           <w:rStyle w:val="Fett"/>
-          <w:lang w:val="de-DE"/>
+          <w:lang w:val="en-GB"/>
         </w:rPr>
       </w:pPr>
     </w:p>
@@ -192,7 +201,7 @@
         <w:pStyle w:val="InformationenzumAbsender"/>
         <w:framePr w:h="5491" w:hSpace="142" w:wrap="around" w:vAnchor="page" w:x="8897" w:y="3074" w:anchorLock="1"/>
         <w:rPr>
-          <w:lang w:val="de-DE"/>
+          <w:lang w:val="en-GB"/>
         </w:rPr>
       </w:pPr>
     </w:p>
@@ -453,19 +462,11 @@
           <w:lang w:val="de-DE"/>
         </w:rPr>
       </w:pPr>
-      <w:bookmarkStart w:id="0" w:name="_GoBack"/>
       <w:r>
         <w:rPr>
           <w:lang w:val="de-DE"/>
         </w:rPr>
-        <w:t xml:space="preserve">Monat </w:t>
-      </w:r>
-      <w:bookmarkEnd w:id="0"/>
-      <w:r>
-        <w:rPr>
-          <w:lang w:val="de-DE"/>
-        </w:rPr>
-        <w:t>Jahr</w:t>
+        <w:t>Monat Jahr</w:t>
       </w:r>
     </w:p>
     <w:p>
@@ -644,7 +645,7 @@
                 <v:stroke joinstyle="miter"/>
                 <v:path gradientshapeok="t" o:connecttype="rect"/>
               </v:shapetype>
-              <v:shape id="Textfeld 2" o:spid="_x0000_s1026" type="#_x0000_t202" style="position:absolute;margin-left:-23.2pt;margin-top:538.75pt;width:402.2pt;height:212.25pt;z-index:251665408;visibility:visible;mso-wrap-style:square;mso-width-percent:0;mso-height-percent:0;mso-wrap-distance-left:9pt;mso-wrap-distance-top:0;mso-wrap-distance-right:9pt;mso-wrap-distance-bottom:0;mso-position-horizontal:absolute;mso-position-horizontal-relative:text;mso-position-vertical:absolute;mso-position-vertical-relative:page;mso-width-percent:0;mso-height-percent:0;mso-width-relative:margin;mso-height-relative:margin;v-text-anchor:top" o:gfxdata="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" filled="f" stroked="f">
+              <v:shape id="Textfeld 2" o:spid="_x0000_s1026" type="#_x0000_t202" style="position:absolute;margin-left:-23.2pt;margin-top:538.75pt;width:402.2pt;height:212.25pt;z-index:251665408;visibility:visible;mso-wrap-style:square;mso-width-percent:0;mso-height-percent:0;mso-wrap-distance-left:9pt;mso-wrap-distance-top:0;mso-wrap-distance-right:9pt;mso-wrap-distance-bottom:0;mso-position-horizontal:absolute;mso-position-horizontal-relative:text;mso-position-vertical:absolute;mso-position-vertical-relative:page;mso-width-percent:0;mso-height-percent:0;mso-width-relative:margin;mso-height-relative:margin;v-text-anchor:top" o:gfxdata="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" filled="f" stroked="f">
                 <v:textbox>
                   <w:txbxContent>
                     <w:p>
@@ -824,7 +825,7 @@
                 <v:stroke joinstyle="miter"/>
                 <v:path gradientshapeok="t" o:connecttype="rect"/>
               </v:shapetype>
-              <v:shape id="_x0000_s1027" type="#_x0000_t202" style="position:absolute;margin-left:-23.2pt;margin-top:155.15pt;width:402.2pt;height:258.25pt;z-index:251661312;visibility:visible;mso-wrap-style:square;mso-width-percent:0;mso-height-percent:0;mso-wrap-distance-left:9pt;mso-wrap-distance-top:0;mso-wrap-distance-right:9pt;mso-wrap-distance-bottom:0;mso-position-horizontal:absolute;mso-position-horizontal-relative:text;mso-position-vertical:absolute;mso-position-vertical-relative:page;mso-width-percent:0;mso-height-percent:0;mso-width-relative:margin;mso-height-relative:margin;v-text-anchor:bottom" o:gfxdata="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" filled="f" stroked="f">
+              <v:shape id="_x0000_s1027" type="#_x0000_t202" style="position:absolute;margin-left:-23.2pt;margin-top:155.15pt;width:402.2pt;height:258.25pt;z-index:251661312;visibility:visible;mso-wrap-style:square;mso-width-percent:0;mso-height-percent:0;mso-wrap-distance-left:9pt;mso-wrap-distance-top:0;mso-wrap-distance-right:9pt;mso-wrap-distance-bottom:0;mso-position-horizontal:absolute;mso-position-horizontal-relative:text;mso-position-vertical:absolute;mso-position-vertical-relative:page;mso-width-percent:0;mso-height-percent:0;mso-width-relative:margin;mso-height-relative:margin;v-text-anchor:bottom" o:gfxdata="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" filled="f" stroked="f">
                 <v:textbox>
                   <w:txbxContent>
                     <w:p>
@@ -984,7 +985,15 @@
         <w:spacing w:after="0"/>
       </w:pPr>
       <w:r>
-        <w:t xml:space="preserve">Ich erkläre an Eides statt, dass ich die vorliegende </w:t>
+        <w:t xml:space="preserve">Ich erkläre </w:t>
+      </w:r>
+      <w:proofErr w:type="gramStart"/>
+      <w:r>
+        <w:t>an Eides</w:t>
+      </w:r>
+      <w:proofErr w:type="gramEnd"/>
+      <w:r>
+        <w:t xml:space="preserve"> statt, dass ich die vorliegende </w:t>
       </w:r>
       <w:r>
         <w:t>Master</w:t>
@@ -1726,7 +1735,7 @@
       <w:pPr>
         <w:pStyle w:val="berschrift1"/>
       </w:pPr>
-      <w:bookmarkStart w:id="1" w:name="_Toc509819582"/>
+      <w:bookmarkStart w:id="0" w:name="_Toc509819582"/>
       <w:r>
         <w:t>K</w:t>
       </w:r>
@@ -1736,97 +1745,97 @@
       <w:r>
         <w:t>l</w:t>
       </w:r>
+      <w:bookmarkEnd w:id="0"/>
+    </w:p>
+    <w:p>
+      <w:pPr>
+        <w:pStyle w:val="berschrift2"/>
+      </w:pPr>
+      <w:bookmarkStart w:id="1" w:name="_Toc434330387"/>
+      <w:bookmarkStart w:id="2" w:name="_Toc434331383"/>
+      <w:bookmarkStart w:id="3" w:name="_Toc434331469"/>
+      <w:bookmarkStart w:id="4" w:name="_Toc509819583"/>
+      <w:r>
+        <w:t>Unterkapite</w:t>
+      </w:r>
+      <w:r>
+        <w:t>l</w:t>
+      </w:r>
       <w:bookmarkEnd w:id="1"/>
-    </w:p>
-    <w:p>
-      <w:pPr>
-        <w:pStyle w:val="berschrift2"/>
-      </w:pPr>
-      <w:bookmarkStart w:id="2" w:name="_Toc434330387"/>
-      <w:bookmarkStart w:id="3" w:name="_Toc434331383"/>
-      <w:bookmarkStart w:id="4" w:name="_Toc434331469"/>
-      <w:bookmarkStart w:id="5" w:name="_Toc509819583"/>
-      <w:r>
-        <w:t>Unterkapite</w:t>
-      </w:r>
-      <w:r>
-        <w:t>l</w:t>
-      </w:r>
       <w:bookmarkEnd w:id="2"/>
       <w:bookmarkEnd w:id="3"/>
       <w:bookmarkEnd w:id="4"/>
+    </w:p>
+    <w:p>
+      <w:pPr>
+        <w:pStyle w:val="berschrift2"/>
+      </w:pPr>
+      <w:bookmarkStart w:id="5" w:name="_Toc509819584"/>
+      <w:r>
+        <w:t>Unterkapitel</w:t>
+      </w:r>
       <w:bookmarkEnd w:id="5"/>
     </w:p>
     <w:p>
       <w:pPr>
-        <w:pStyle w:val="berschrift2"/>
-      </w:pPr>
-      <w:bookmarkStart w:id="6" w:name="_Toc509819584"/>
-      <w:r>
-        <w:t>Unterkapitel</w:t>
+        <w:pStyle w:val="berschrift3"/>
+      </w:pPr>
+      <w:bookmarkStart w:id="6" w:name="_Toc434330389"/>
+      <w:bookmarkStart w:id="7" w:name="_Toc434331385"/>
+      <w:bookmarkStart w:id="8" w:name="_Toc434331471"/>
+      <w:bookmarkStart w:id="9" w:name="_Toc509819585"/>
+      <w:r>
+        <w:t>Un</w:t>
       </w:r>
       <w:bookmarkEnd w:id="6"/>
-    </w:p>
-    <w:p>
-      <w:pPr>
-        <w:pStyle w:val="berschrift3"/>
-      </w:pPr>
-      <w:bookmarkStart w:id="7" w:name="_Toc434330389"/>
-      <w:bookmarkStart w:id="8" w:name="_Toc434331385"/>
-      <w:bookmarkStart w:id="9" w:name="_Toc434331471"/>
-      <w:bookmarkStart w:id="10" w:name="_Toc509819585"/>
-      <w:r>
-        <w:t>Un</w:t>
-      </w:r>
       <w:bookmarkEnd w:id="7"/>
       <w:bookmarkEnd w:id="8"/>
+      <w:r>
+        <w:t>terkapitel</w:t>
+      </w:r>
       <w:bookmarkEnd w:id="9"/>
-      <w:r>
-        <w:t>terkapitel</w:t>
+    </w:p>
+    <w:p>
+      <w:pPr>
+        <w:pStyle w:val="berschrift3"/>
+      </w:pPr>
+      <w:bookmarkStart w:id="10" w:name="_Toc509819586"/>
+      <w:r>
+        <w:t>Unterkapitel</w:t>
       </w:r>
       <w:bookmarkEnd w:id="10"/>
     </w:p>
     <w:p>
       <w:pPr>
-        <w:pStyle w:val="berschrift3"/>
-      </w:pPr>
-      <w:bookmarkStart w:id="11" w:name="_Toc509819586"/>
+        <w:pStyle w:val="berschrift4"/>
+      </w:pPr>
+      <w:bookmarkStart w:id="11" w:name="_Toc434331387"/>
+      <w:bookmarkStart w:id="12" w:name="_Toc436914886"/>
+      <w:bookmarkStart w:id="13" w:name="_Toc509819587"/>
       <w:r>
         <w:t>Unterkapitel</w:t>
       </w:r>
       <w:bookmarkEnd w:id="11"/>
-    </w:p>
-    <w:p>
-      <w:pPr>
-        <w:pStyle w:val="berschrift4"/>
-      </w:pPr>
-      <w:bookmarkStart w:id="12" w:name="_Toc434331387"/>
-      <w:bookmarkStart w:id="13" w:name="_Toc436914886"/>
-      <w:bookmarkStart w:id="14" w:name="_Toc509819587"/>
-      <w:r>
-        <w:t>Unterkapitel</w:t>
-      </w:r>
       <w:bookmarkEnd w:id="12"/>
       <w:bookmarkEnd w:id="13"/>
+    </w:p>
+    <w:p>
+      <w:pPr>
+        <w:pStyle w:val="berschrift4"/>
+        <w:rPr>
+          <w:lang w:val="de-DE"/>
+        </w:rPr>
+      </w:pPr>
+      <w:bookmarkStart w:id="14" w:name="_Toc434331388"/>
+      <w:bookmarkStart w:id="15" w:name="_Toc509819588"/>
       <w:bookmarkEnd w:id="14"/>
-    </w:p>
-    <w:p>
-      <w:pPr>
-        <w:pStyle w:val="berschrift4"/>
+      <w:r>
         <w:rPr>
           <w:lang w:val="de-DE"/>
         </w:rPr>
-      </w:pPr>
-      <w:bookmarkStart w:id="15" w:name="_Toc434331388"/>
-      <w:bookmarkStart w:id="16" w:name="_Toc509819588"/>
+        <w:t>Unterkapitel</w:t>
+      </w:r>
       <w:bookmarkEnd w:id="15"/>
-      <w:r>
-        <w:rPr>
-          <w:lang w:val="de-DE"/>
-        </w:rPr>
-        <w:t>Unterkapitel</w:t>
-      </w:r>
-      <w:bookmarkEnd w:id="16"/>
     </w:p>
     <w:p>
       <w:pPr>
@@ -2201,7 +2210,7 @@
           <w:lang w:val="de-DE"/>
         </w:rPr>
       </w:pPr>
-      <w:bookmarkStart w:id="17" w:name="_Toc434246204"/>
+      <w:bookmarkStart w:id="16" w:name="_Toc434246204"/>
       <w:r>
         <w:rPr>
           <w:lang w:val="de-DE"/>
@@ -2246,7 +2255,7 @@
         </w:rPr>
         <w:t xml:space="preserve">: </w:t>
       </w:r>
-      <w:bookmarkEnd w:id="17"/>
+      <w:bookmarkEnd w:id="16"/>
       <w:r>
         <w:rPr>
           <w:lang w:val="de-DE"/>
@@ -2281,19 +2290,29 @@
           <w:numId w:val="45"/>
         </w:numPr>
       </w:pPr>
-      <w:bookmarkStart w:id="18" w:name="_Toc509819589"/>
+      <w:bookmarkStart w:id="17" w:name="_Toc509819589"/>
       <w:r>
         <w:t>Problem</w:t>
       </w:r>
+      <w:bookmarkEnd w:id="17"/>
+    </w:p>
+    <w:p>
+      <w:pPr>
+        <w:pStyle w:val="berschrift2"/>
+      </w:pPr>
+      <w:bookmarkStart w:id="18" w:name="_Toc509819590"/>
+      <w:r>
+        <w:t>Einleitung</w:t>
+      </w:r>
       <w:bookmarkEnd w:id="18"/>
     </w:p>
     <w:p>
       <w:pPr>
         <w:pStyle w:val="berschrift2"/>
       </w:pPr>
-      <w:bookmarkStart w:id="19" w:name="_Toc509819590"/>
-      <w:r>
-        <w:t>Einleitung</w:t>
+      <w:bookmarkStart w:id="19" w:name="_Toc509819591"/>
+      <w:r>
+        <w:t>Problembeschreibung und -nachweis</w:t>
       </w:r>
       <w:bookmarkEnd w:id="19"/>
     </w:p>
@@ -2301,9 +2320,9 @@
       <w:pPr>
         <w:pStyle w:val="berschrift2"/>
       </w:pPr>
-      <w:bookmarkStart w:id="20" w:name="_Toc509819591"/>
-      <w:r>
-        <w:t>Problembeschreibung und -nachweis</w:t>
+      <w:bookmarkStart w:id="20" w:name="_Toc509819592"/>
+      <w:r>
+        <w:t>Ziele</w:t>
       </w:r>
       <w:bookmarkEnd w:id="20"/>
     </w:p>
@@ -2311,31 +2330,740 @@
       <w:pPr>
         <w:pStyle w:val="berschrift2"/>
       </w:pPr>
-      <w:bookmarkStart w:id="21" w:name="_Toc509819592"/>
-      <w:r>
-        <w:t>Ziele</w:t>
+      <w:bookmarkStart w:id="21" w:name="_Toc509819593"/>
+      <w:r>
+        <w:t>Forschungsfragen</w:t>
       </w:r>
       <w:bookmarkEnd w:id="21"/>
     </w:p>
     <w:p>
       <w:pPr>
-        <w:pStyle w:val="berschrift2"/>
-      </w:pPr>
-      <w:bookmarkStart w:id="22" w:name="_Toc509819593"/>
-      <w:r>
-        <w:t>Forschungsfragen</w:t>
+        <w:pStyle w:val="berschrift1"/>
+      </w:pPr>
+      <w:bookmarkStart w:id="22" w:name="_Toc509819594"/>
+      <w:r>
+        <w:t>Problemlösungsweg</w:t>
       </w:r>
       <w:bookmarkEnd w:id="22"/>
     </w:p>
     <w:p>
       <w:pPr>
-        <w:pStyle w:val="berschrift1"/>
-      </w:pPr>
-      <w:bookmarkStart w:id="23" w:name="_Toc509819594"/>
-      <w:r>
-        <w:t>Problemlösungsweg</w:t>
-      </w:r>
+        <w:pStyle w:val="StandardJKU"/>
+        <w:rPr>
+          <w:b/>
+          <w:sz w:val="28"/>
+        </w:rPr>
+      </w:pPr>
+      <w:r>
+        <w:rPr>
+          <w:b/>
+          <w:sz w:val="28"/>
+        </w:rPr>
+        <w:t>CRM</w:t>
+      </w:r>
+    </w:p>
+    <w:p>
+      <w:pPr>
+        <w:rPr>
+          <w:sz w:val="24"/>
+        </w:rPr>
+      </w:pPr>
+      <w:r>
+        <w:rPr>
+          <w:sz w:val="24"/>
+        </w:rPr>
+        <w:t xml:space="preserve">In den letzten Jahren wurde der Begriff CRM -Customer </w:t>
+      </w:r>
+      <w:proofErr w:type="spellStart"/>
+      <w:r>
+        <w:rPr>
+          <w:sz w:val="24"/>
+        </w:rPr>
+        <w:t>Relationship</w:t>
+      </w:r>
+      <w:proofErr w:type="spellEnd"/>
+      <w:r>
+        <w:rPr>
+          <w:sz w:val="24"/>
+        </w:rPr>
+        <w:t xml:space="preserve"> Management immer wichtiger für große sowie kleine Unternehmen. </w:t>
+      </w:r>
+      <w:r>
+        <w:rPr>
+          <w:sz w:val="24"/>
+        </w:rPr>
+        <w:t>Mit der Entwicklung von CRM werden immer umfassendere Definitionen entwickelt</w:t>
+      </w:r>
+      <w:r>
+        <w:rPr>
+          <w:sz w:val="24"/>
+        </w:rPr>
+        <w:t>, weshalb verschiedene Personen unter diesem Begriff</w:t>
+      </w:r>
+      <w:r>
+        <w:t xml:space="preserve"> </w:t>
+      </w:r>
+      <w:r>
+        <w:rPr>
+          <w:sz w:val="24"/>
+        </w:rPr>
+        <w:t xml:space="preserve">eine unterschiedliche Bedeutung verstehen. </w:t>
+      </w:r>
+      <w:r>
+        <w:rPr>
+          <w:sz w:val="24"/>
+        </w:rPr>
+        <w:br/>
+        <w:t>Ein weit verbreitetes Verständnis ist die Verwendung von Wissen</w:t>
+      </w:r>
+      <w:r>
+        <w:rPr>
+          <w:sz w:val="24"/>
+        </w:rPr>
+        <w:t xml:space="preserve"> </w:t>
+      </w:r>
+      <w:r>
+        <w:rPr>
+          <w:sz w:val="24"/>
+        </w:rPr>
+        <w:t xml:space="preserve">und Informationen, welches sich auf die Kunden </w:t>
+      </w:r>
+      <w:r>
+        <w:rPr>
+          <w:sz w:val="24"/>
+          <w:szCs w:val="24"/>
+        </w:rPr>
+        <w:t>bezieht, um relevante Dienstleistungen</w:t>
+      </w:r>
+      <w:r>
+        <w:rPr>
+          <w:sz w:val="24"/>
+          <w:szCs w:val="24"/>
+        </w:rPr>
+        <w:t xml:space="preserve"> oder Produkte</w:t>
+      </w:r>
+      <w:r>
+        <w:rPr>
+          <w:sz w:val="24"/>
+          <w:szCs w:val="24"/>
+        </w:rPr>
+        <w:t xml:space="preserve"> an Kunden zu liefern (Bull, 2003).</w:t>
+      </w:r>
+      <w:r>
+        <w:t xml:space="preserve"> </w:t>
+      </w:r>
+      <w:r>
+        <w:rPr>
+          <w:sz w:val="24"/>
+        </w:rPr>
+        <w:t xml:space="preserve">Eine andere Ansicht von CRM ist, dass </w:t>
+      </w:r>
+      <w:r>
+        <w:rPr>
+          <w:sz w:val="24"/>
+        </w:rPr>
+        <w:t xml:space="preserve">es eine </w:t>
+      </w:r>
+      <w:r>
+        <w:rPr>
+          <w:sz w:val="24"/>
+        </w:rPr>
+        <w:t>Technologielösung</w:t>
+      </w:r>
+      <w:r>
+        <w:rPr>
+          <w:sz w:val="24"/>
+        </w:rPr>
+        <w:t xml:space="preserve"> ist. Zur Verbesserung </w:t>
+      </w:r>
+      <w:proofErr w:type="gramStart"/>
+      <w:r>
+        <w:rPr>
+          <w:sz w:val="24"/>
+        </w:rPr>
+        <w:t xml:space="preserve">von </w:t>
+      </w:r>
+      <w:r>
+        <w:rPr>
+          <w:sz w:val="24"/>
+        </w:rPr>
+        <w:t xml:space="preserve"> </w:t>
+      </w:r>
+      <w:r>
+        <w:rPr>
+          <w:sz w:val="24"/>
+        </w:rPr>
+        <w:t>soll</w:t>
+      </w:r>
+      <w:proofErr w:type="gramEnd"/>
+      <w:r>
+        <w:rPr>
+          <w:sz w:val="24"/>
+        </w:rPr>
+        <w:t xml:space="preserve"> CRM unter diesem Verständnis</w:t>
+      </w:r>
+      <w:r>
+        <w:rPr>
+          <w:sz w:val="24"/>
+        </w:rPr>
+        <w:t xml:space="preserve"> die separaten Datenbanken und Tools zur Automatisierung von Außendienstmitarbeitern erweiter</w:t>
+      </w:r>
+      <w:r>
+        <w:rPr>
+          <w:sz w:val="24"/>
+        </w:rPr>
+        <w:t>n</w:t>
+      </w:r>
+      <w:r>
+        <w:rPr>
+          <w:sz w:val="24"/>
+        </w:rPr>
+        <w:t>, um die Vertriebs- und Marketingfunktionen zu überbrücken</w:t>
+      </w:r>
+      <w:r>
+        <w:rPr>
+          <w:sz w:val="24"/>
+        </w:rPr>
+        <w:t xml:space="preserve">. </w:t>
+      </w:r>
+      <w:r>
+        <w:rPr>
+          <w:sz w:val="24"/>
+        </w:rPr>
+        <w:t>Andere Organisationen betrachten CRM als ein Tool, das speziell für die Kundenkommunikation entwickelt wurde. Diese Aufgabe liegt ausschließlich in den Bereichen Vertrieb / Service, Call Center oder Marketing</w:t>
+      </w:r>
+      <w:r>
+        <w:rPr>
+          <w:sz w:val="24"/>
+        </w:rPr>
+        <w:t xml:space="preserve"> </w:t>
+      </w:r>
+      <w:r>
+        <w:rPr>
+          <w:sz w:val="24"/>
+        </w:rPr>
+        <w:t xml:space="preserve">(Chen und </w:t>
+      </w:r>
+      <w:proofErr w:type="spellStart"/>
+      <w:r>
+        <w:rPr>
+          <w:sz w:val="24"/>
+        </w:rPr>
+        <w:t>Popovich</w:t>
+      </w:r>
+      <w:proofErr w:type="spellEnd"/>
+      <w:r>
+        <w:rPr>
+          <w:sz w:val="24"/>
+        </w:rPr>
+        <w:t>, 2003)</w:t>
+      </w:r>
+      <w:r>
+        <w:rPr>
+          <w:sz w:val="24"/>
+        </w:rPr>
+        <w:t>.</w:t>
+      </w:r>
+    </w:p>
+    <w:p>
+      <w:pPr>
+        <w:rPr>
+          <w:sz w:val="24"/>
+        </w:rPr>
+      </w:pPr>
+    </w:p>
+    <w:p>
+      <w:pPr>
+        <w:rPr>
+          <w:sz w:val="24"/>
+        </w:rPr>
+      </w:pPr>
+      <w:r>
+        <w:rPr>
+          <w:sz w:val="24"/>
+        </w:rPr>
+        <w:t xml:space="preserve">Laut (Bull, 2003) entwickelte sich CRM aus Geschäftsprozessen wie dem Beziehungsmarketing und der zunehmenden Betonung einer verbesserten Kundenbindung durch das effektive Management von Kundenbeziehungen. </w:t>
+      </w:r>
+      <w:r>
+        <w:rPr>
+          <w:i/>
+          <w:sz w:val="24"/>
+        </w:rPr>
+        <w:t>Schlussendlich</w:t>
+      </w:r>
+      <w:r>
+        <w:rPr>
+          <w:sz w:val="24"/>
+        </w:rPr>
+        <w:t xml:space="preserve"> soll man unter CRM</w:t>
+      </w:r>
+      <w:r>
+        <w:rPr>
+          <w:sz w:val="24"/>
+        </w:rPr>
+        <w:t xml:space="preserve"> eine funktionsübergreifende, kundenorientierte, technologieintegrierte Strategie für das Geschäftsprozessmanagement, die Beziehungen maximiert und die gesamte Organisation umfasst</w:t>
+      </w:r>
+      <w:r>
+        <w:rPr>
+          <w:sz w:val="24"/>
+        </w:rPr>
+        <w:t>, verstehen</w:t>
+      </w:r>
+      <w:r>
+        <w:rPr>
+          <w:sz w:val="24"/>
+        </w:rPr>
+        <w:t xml:space="preserve"> </w:t>
+      </w:r>
+      <w:r>
+        <w:rPr>
+          <w:sz w:val="24"/>
+        </w:rPr>
+        <w:t xml:space="preserve">(Chen und </w:t>
+      </w:r>
+      <w:proofErr w:type="spellStart"/>
+      <w:r>
+        <w:rPr>
+          <w:sz w:val="24"/>
+        </w:rPr>
+        <w:t>Popovich</w:t>
+      </w:r>
+      <w:proofErr w:type="spellEnd"/>
+      <w:r>
+        <w:rPr>
+          <w:sz w:val="24"/>
+        </w:rPr>
+        <w:t>, 2003)</w:t>
+      </w:r>
+      <w:r>
+        <w:rPr>
+          <w:sz w:val="24"/>
+        </w:rPr>
+        <w:t>.</w:t>
+      </w:r>
+    </w:p>
+    <w:p>
+      <w:pPr>
+        <w:rPr>
+          <w:sz w:val="24"/>
+        </w:rPr>
+      </w:pPr>
+      <w:r>
+        <w:rPr>
+          <w:sz w:val="24"/>
+        </w:rPr>
+        <w:lastRenderedPageBreak/>
+        <w:t xml:space="preserve">Eine CRM-Geschäftsstrategie </w:t>
+      </w:r>
+      <w:r>
+        <w:rPr>
+          <w:sz w:val="24"/>
+        </w:rPr>
+        <w:t>verknüpf</w:t>
+      </w:r>
+      <w:r>
+        <w:rPr>
+          <w:sz w:val="24"/>
+        </w:rPr>
+        <w:t>t</w:t>
+      </w:r>
+      <w:r>
+        <w:rPr>
+          <w:sz w:val="24"/>
+        </w:rPr>
+        <w:t xml:space="preserve"> die Front-Office-Funktionen</w:t>
+      </w:r>
+      <w:r>
+        <w:rPr>
+          <w:sz w:val="24"/>
+        </w:rPr>
+        <w:t xml:space="preserve"> und </w:t>
+      </w:r>
+      <w:r>
+        <w:rPr>
+          <w:sz w:val="24"/>
+        </w:rPr>
+        <w:t>Back-Office-Funktionen</w:t>
+      </w:r>
+      <w:r>
+        <w:rPr>
+          <w:sz w:val="24"/>
+        </w:rPr>
+        <w:t xml:space="preserve">. Sie nutzt also </w:t>
+      </w:r>
+      <w:r>
+        <w:rPr>
+          <w:sz w:val="24"/>
+        </w:rPr>
+        <w:t>Marketing, Betrieb, Vertrieb, Kundenservice, Personal, Forschung und Entwicklung</w:t>
+      </w:r>
+      <w:r>
+        <w:rPr>
+          <w:sz w:val="24"/>
+        </w:rPr>
+        <w:t xml:space="preserve">, </w:t>
+      </w:r>
+      <w:r>
+        <w:rPr>
+          <w:sz w:val="24"/>
+        </w:rPr>
+        <w:t>Finanzen sowie Informationstechnologie und Internet, um die Rentabilität der Kundeninteraktionen zu maximieren</w:t>
+      </w:r>
+      <w:r>
+        <w:rPr>
+          <w:sz w:val="24"/>
+        </w:rPr>
+        <w:t xml:space="preserve"> </w:t>
+      </w:r>
+      <w:r>
+        <w:rPr>
+          <w:sz w:val="24"/>
+        </w:rPr>
+        <w:t xml:space="preserve">(Chen und </w:t>
+      </w:r>
+      <w:proofErr w:type="spellStart"/>
+      <w:r>
+        <w:rPr>
+          <w:sz w:val="24"/>
+        </w:rPr>
+        <w:t>Popovich</w:t>
+      </w:r>
+      <w:proofErr w:type="spellEnd"/>
+      <w:r>
+        <w:rPr>
+          <w:sz w:val="24"/>
+        </w:rPr>
+        <w:t>, 2003)</w:t>
+      </w:r>
+      <w:r>
+        <w:rPr>
+          <w:sz w:val="24"/>
+        </w:rPr>
+        <w:t>.</w:t>
+      </w:r>
+    </w:p>
+    <w:p>
+      <w:pPr>
+        <w:rPr>
+          <w:sz w:val="24"/>
+        </w:rPr>
+      </w:pPr>
+      <w:r>
+        <w:rPr>
+          <w:sz w:val="24"/>
+        </w:rPr>
+        <w:t xml:space="preserve">Unternehmen, </w:t>
+      </w:r>
+      <w:r>
+        <w:rPr>
+          <w:sz w:val="24"/>
+        </w:rPr>
+        <w:t xml:space="preserve">die erfolgreich CRM implementieren, </w:t>
+      </w:r>
+      <w:r>
+        <w:rPr>
+          <w:sz w:val="24"/>
+        </w:rPr>
+        <w:t>haben vielerlei Vorteile. Zu einem werden die</w:t>
+      </w:r>
+      <w:r>
+        <w:rPr>
+          <w:sz w:val="24"/>
+        </w:rPr>
+        <w:t xml:space="preserve"> Aussichten für die Rentabilität einer Organisation </w:t>
+      </w:r>
+      <w:r>
+        <w:rPr>
+          <w:sz w:val="24"/>
+        </w:rPr>
+        <w:t xml:space="preserve">langfristig verbessert </w:t>
+      </w:r>
+      <w:r>
+        <w:rPr>
+          <w:sz w:val="24"/>
+        </w:rPr>
+        <w:t>(Bull, 2003)</w:t>
+      </w:r>
+      <w:r>
+        <w:rPr>
+          <w:sz w:val="24"/>
+        </w:rPr>
+        <w:t>. Zum anderem steigt die</w:t>
+      </w:r>
+      <w:r>
+        <w:rPr>
+          <w:sz w:val="24"/>
+        </w:rPr>
+        <w:t xml:space="preserve"> Wettbewerbsfähigkeit, was sich in höheren Einnahmen und niedrigeren Betriebskosten </w:t>
+      </w:r>
+      <w:r>
+        <w:rPr>
+          <w:sz w:val="24"/>
+        </w:rPr>
+        <w:t>auswirkt</w:t>
+      </w:r>
+      <w:r>
+        <w:rPr>
+          <w:sz w:val="24"/>
+        </w:rPr>
+        <w:t>. D</w:t>
+      </w:r>
+      <w:r>
+        <w:rPr>
+          <w:sz w:val="24"/>
+        </w:rPr>
+        <w:t>urch die</w:t>
+      </w:r>
+      <w:r>
+        <w:rPr>
+          <w:sz w:val="24"/>
+        </w:rPr>
+        <w:t xml:space="preserve"> effektive und effiziente Verwaltung von Kundenbeziehungen </w:t>
+      </w:r>
+      <w:r>
+        <w:rPr>
+          <w:sz w:val="24"/>
+        </w:rPr>
+        <w:t>in CRM Lösungen wird</w:t>
+      </w:r>
+      <w:r>
+        <w:rPr>
+          <w:sz w:val="24"/>
+        </w:rPr>
+        <w:t xml:space="preserve"> die Kundenzufriedenheit und die Kundenbindung</w:t>
+      </w:r>
+      <w:r>
+        <w:rPr>
+          <w:sz w:val="24"/>
+        </w:rPr>
+        <w:t xml:space="preserve"> erhöht </w:t>
+      </w:r>
+      <w:r>
+        <w:rPr>
+          <w:sz w:val="24"/>
+        </w:rPr>
+        <w:t xml:space="preserve">(Chen und </w:t>
+      </w:r>
+      <w:proofErr w:type="spellStart"/>
+      <w:r>
+        <w:rPr>
+          <w:sz w:val="24"/>
+        </w:rPr>
+        <w:t>Popovich</w:t>
+      </w:r>
+      <w:proofErr w:type="spellEnd"/>
+      <w:r>
+        <w:rPr>
+          <w:sz w:val="24"/>
+        </w:rPr>
+        <w:t>, 2003)</w:t>
+      </w:r>
+      <w:r>
+        <w:rPr>
+          <w:sz w:val="24"/>
+        </w:rPr>
+        <w:t>.</w:t>
+      </w:r>
+    </w:p>
+    <w:p>
+      <w:pPr>
+        <w:rPr>
+          <w:sz w:val="24"/>
+        </w:rPr>
+      </w:pPr>
+      <w:bookmarkStart w:id="23" w:name="_GoBack"/>
       <w:bookmarkEnd w:id="23"/>
+      <w:r>
+        <w:rPr>
+          <w:sz w:val="24"/>
+        </w:rPr>
+        <w:t>Kunden profitieren</w:t>
+      </w:r>
+      <w:r>
+        <w:rPr>
+          <w:sz w:val="24"/>
+        </w:rPr>
+        <w:t xml:space="preserve"> von</w:t>
+      </w:r>
+      <w:r>
+        <w:rPr>
+          <w:sz w:val="24"/>
+        </w:rPr>
+        <w:t xml:space="preserve"> Einfachheit und Komfort für die Durchführung von Transaktionen</w:t>
+      </w:r>
+      <w:r>
+        <w:rPr>
+          <w:sz w:val="24"/>
+        </w:rPr>
+        <w:t xml:space="preserve"> </w:t>
+      </w:r>
+      <w:r>
+        <w:rPr>
+          <w:sz w:val="24"/>
+        </w:rPr>
+        <w:t xml:space="preserve">(Chen und </w:t>
+      </w:r>
+      <w:proofErr w:type="spellStart"/>
+      <w:r>
+        <w:rPr>
+          <w:sz w:val="24"/>
+        </w:rPr>
+        <w:t>Popovich</w:t>
+      </w:r>
+      <w:proofErr w:type="spellEnd"/>
+      <w:r>
+        <w:rPr>
+          <w:sz w:val="24"/>
+        </w:rPr>
+        <w:t>, 2003)</w:t>
+      </w:r>
+      <w:r>
+        <w:rPr>
+          <w:sz w:val="24"/>
+        </w:rPr>
+        <w:t>,</w:t>
+      </w:r>
+      <w:r>
+        <w:rPr>
+          <w:sz w:val="24"/>
+        </w:rPr>
+        <w:t xml:space="preserve"> </w:t>
+      </w:r>
+      <w:r>
+        <w:rPr>
+          <w:sz w:val="24"/>
+        </w:rPr>
+        <w:t xml:space="preserve">sparen </w:t>
+      </w:r>
+      <w:r>
+        <w:rPr>
+          <w:sz w:val="24"/>
+        </w:rPr>
+        <w:t xml:space="preserve">Zeit und Geld </w:t>
+      </w:r>
+      <w:r>
+        <w:rPr>
+          <w:sz w:val="24"/>
+        </w:rPr>
+        <w:t>und bekommen bessere Informationen (Bull, 2003).</w:t>
+      </w:r>
+    </w:p>
+    <w:p>
+      <w:pPr>
+        <w:pStyle w:val="StandardJKU"/>
+        <w:rPr>
+          <w:lang w:val="de-AT"/>
+        </w:rPr>
+      </w:pPr>
+    </w:p>
+    <w:p>
+      <w:pPr>
+        <w:rPr>
+          <w:sz w:val="24"/>
+        </w:rPr>
+      </w:pPr>
+      <w:r>
+        <w:rPr>
+          <w:sz w:val="24"/>
+        </w:rPr>
+        <w:t xml:space="preserve">Eine erfolgreiche Implementierung ist jedoch für viele Unternehmen schwer </w:t>
+      </w:r>
+      <w:r>
+        <w:rPr>
+          <w:sz w:val="24"/>
+        </w:rPr>
+        <w:t>umsetzbar</w:t>
+      </w:r>
+      <w:r>
+        <w:rPr>
+          <w:sz w:val="24"/>
+        </w:rPr>
+        <w:t>, vor allem, weil sie nicht verstehen, dass CRM</w:t>
+      </w:r>
+      <w:r>
+        <w:rPr>
+          <w:sz w:val="24"/>
+        </w:rPr>
+        <w:t xml:space="preserve"> ein</w:t>
+      </w:r>
+      <w:r>
+        <w:rPr>
+          <w:sz w:val="24"/>
+        </w:rPr>
+        <w:t>e unternehmensweite, funktionsübergreifende, kundenorientierte Neugestaltung von Geschäftsprozessen</w:t>
+      </w:r>
+      <w:r>
+        <w:rPr>
+          <w:sz w:val="24"/>
+        </w:rPr>
+        <w:t xml:space="preserve"> erfordert. </w:t>
+      </w:r>
+      <w:r>
+        <w:rPr>
+          <w:sz w:val="24"/>
+        </w:rPr>
+        <w:t xml:space="preserve">Mögliche Risiken wie Projektversagen, unzureichende Kapitalrendite, unglückliche Kunden, Verlust des Vertrauens der Mitarbeiter und </w:t>
+      </w:r>
+      <w:r>
+        <w:rPr>
+          <w:sz w:val="24"/>
+        </w:rPr>
+        <w:t>fehlende R</w:t>
+      </w:r>
+      <w:r>
+        <w:rPr>
+          <w:sz w:val="24"/>
+        </w:rPr>
+        <w:t xml:space="preserve">essourcen müssen gut durchdacht </w:t>
+      </w:r>
+      <w:proofErr w:type="gramStart"/>
+      <w:r>
+        <w:rPr>
+          <w:sz w:val="24"/>
+        </w:rPr>
+        <w:t>sein</w:t>
+      </w:r>
+      <w:r>
+        <w:rPr>
+          <w:sz w:val="24"/>
+        </w:rPr>
+        <w:t>(</w:t>
+      </w:r>
+      <w:proofErr w:type="gramEnd"/>
+      <w:r>
+        <w:rPr>
+          <w:sz w:val="24"/>
+        </w:rPr>
+        <w:t xml:space="preserve">Chen und </w:t>
+      </w:r>
+      <w:proofErr w:type="spellStart"/>
+      <w:r>
+        <w:rPr>
+          <w:sz w:val="24"/>
+        </w:rPr>
+        <w:t>Popovich</w:t>
+      </w:r>
+      <w:proofErr w:type="spellEnd"/>
+      <w:r>
+        <w:rPr>
+          <w:sz w:val="24"/>
+        </w:rPr>
+        <w:t>, 2003)</w:t>
+      </w:r>
+      <w:r>
+        <w:rPr>
+          <w:sz w:val="24"/>
+        </w:rPr>
+        <w:t>.</w:t>
+      </w:r>
+    </w:p>
+    <w:p>
+      <w:pPr>
+        <w:pStyle w:val="StandardJKU"/>
+        <w:rPr>
+          <w:lang w:val="de-AT"/>
+        </w:rPr>
+      </w:pPr>
     </w:p>
     <w:p>
       <w:pPr>
@@ -2671,7 +3399,7 @@
               <v:stroke joinstyle="miter"/>
               <v:path gradientshapeok="t" o:connecttype="rect"/>
             </v:shapetype>
-            <v:shape id="_x0000_s1029" type="#_x0000_t202" style="position:absolute;margin-left:359.5pt;margin-top:748.5pt;width:98.95pt;height:66.6pt;z-index:251681792;visibility:visible;mso-wrap-style:square;mso-width-percent:0;mso-height-percent:0;mso-wrap-distance-left:9pt;mso-wrap-distance-top:3.6pt;mso-wrap-distance-right:9pt;mso-wrap-distance-bottom:3.6pt;mso-position-horizontal:absolute;mso-position-horizontal-relative:text;mso-position-vertical:absolute;mso-position-vertical-relative:page;mso-width-percent:0;mso-height-percent:0;mso-width-relative:margin;mso-height-relative:margin;v-text-anchor:top" o:gfxdata="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" filled="f" stroked="f">
+            <v:shape id="_x0000_s1029" type="#_x0000_t202" style="position:absolute;margin-left:359.5pt;margin-top:748.5pt;width:98.95pt;height:66.6pt;z-index:251681792;visibility:visible;mso-wrap-style:square;mso-width-percent:0;mso-height-percent:0;mso-wrap-distance-left:9pt;mso-wrap-distance-top:3.6pt;mso-wrap-distance-right:9pt;mso-wrap-distance-bottom:3.6pt;mso-position-horizontal:absolute;mso-position-horizontal-relative:text;mso-position-vertical:absolute;mso-position-vertical-relative:page;mso-width-percent:0;mso-height-percent:0;mso-width-relative:margin;mso-height-relative:margin;v-text-anchor:top" o:gfxdata="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" filled="f" stroked="f">
               <v:textbox inset="0,0,0,0">
                 <w:txbxContent>
                   <w:p>
@@ -2887,14 +3615,36 @@
     <w:r>
       <w:t>/</w:t>
     </w:r>
-    <w:fldSimple w:instr=" NUMPAGES   \* MERGEFORMAT ">
-      <w:r>
-        <w:rPr>
-          <w:noProof/>
-        </w:rPr>
-        <w:t>4</w:t>
-      </w:r>
-    </w:fldSimple>
+    <w:r>
+      <w:rPr>
+        <w:noProof/>
+      </w:rPr>
+      <w:fldChar w:fldCharType="begin"/>
+    </w:r>
+    <w:r>
+      <w:rPr>
+        <w:noProof/>
+      </w:rPr>
+      <w:instrText xml:space="preserve"> NUMPAGES   \* MERGEFORMAT </w:instrText>
+    </w:r>
+    <w:r>
+      <w:rPr>
+        <w:noProof/>
+      </w:rPr>
+      <w:fldChar w:fldCharType="separate"/>
+    </w:r>
+    <w:r>
+      <w:rPr>
+        <w:noProof/>
+      </w:rPr>
+      <w:t>4</w:t>
+    </w:r>
+    <w:r>
+      <w:rPr>
+        <w:noProof/>
+      </w:rPr>
+      <w:fldChar w:fldCharType="end"/>
+    </w:r>
   </w:p>
 </w:ftr>
 </file>
@@ -3061,7 +3811,7 @@
         </mc:Choice>
         <mc:Fallback>
           <w:pict>
-            <v:rect id="Rechteck 24" o:spid="_x0000_s1028" style="position:absolute;margin-left:-15.25pt;margin-top:14.65pt;width:146.95pt;height:69.05pt;z-index:251731968;visibility:visible;mso-wrap-style:square;mso-width-percent:0;mso-height-percent:0;mso-wrap-distance-left:9pt;mso-wrap-distance-top:0;mso-wrap-distance-right:9pt;mso-wrap-distance-bottom:0;mso-position-horizontal:absolute;mso-position-horizontal-relative:text;mso-position-vertical:absolute;mso-position-vertical-relative:text;mso-width-percent:0;mso-height-percent:0;mso-width-relative:margin;mso-height-relative:margin;v-text-anchor:middle" o:gfxdata="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" filled="f" strokecolor="black [3213]" strokeweight="1pt">
+            <v:rect id="Rechteck 24" o:spid="_x0000_s1028" style="position:absolute;margin-left:-15.25pt;margin-top:14.65pt;width:146.95pt;height:69.05pt;z-index:251731968;visibility:visible;mso-wrap-style:square;mso-width-percent:0;mso-height-percent:0;mso-wrap-distance-left:9pt;mso-wrap-distance-top:0;mso-wrap-distance-right:9pt;mso-wrap-distance-bottom:0;mso-position-horizontal:absolute;mso-position-horizontal-relative:text;mso-position-vertical:absolute;mso-position-vertical-relative:text;mso-width-percent:0;mso-height-percent:0;mso-width-relative:margin;mso-height-relative:margin;v-text-anchor:middle" o:gfxdata="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" filled="f" strokecolor="black [3213]" strokeweight="1pt">
               <v:stroke dashstyle="3 1"/>
               <v:textbox>
                 <w:txbxContent>
@@ -6902,7 +7652,7 @@
   <w:font w:name="Symbol">
     <w:panose1 w:val="05050102010706020507"/>
     <w:charset w:val="02"/>
-    <w:family w:val="decorative"/>
+    <w:family w:val="roman"/>
     <w:pitch w:val="variable"/>
     <w:sig w:usb0="00000000" w:usb1="10000000" w:usb2="00000000" w:usb3="00000000" w:csb0="80000000" w:csb1="00000000"/>
   </w:font>
@@ -6911,12 +7661,12 @@
     <w:charset w:val="00"/>
     <w:family w:val="roman"/>
     <w:pitch w:val="variable"/>
-    <w:sig w:usb0="E0002AEF" w:usb1="C0007841" w:usb2="00000009" w:usb3="00000000" w:csb0="000001FF" w:csb1="00000000"/>
+    <w:sig w:usb0="E0002EFF" w:usb1="C000785B" w:usb2="00000009" w:usb3="00000000" w:csb0="000001FF" w:csb1="00000000"/>
   </w:font>
   <w:font w:name="Wingdings 2">
     <w:panose1 w:val="05020102010507070707"/>
     <w:charset w:val="02"/>
-    <w:family w:val="decorative"/>
+    <w:family w:val="roman"/>
     <w:pitch w:val="variable"/>
     <w:sig w:usb0="00000000" w:usb1="10000000" w:usb2="00000000" w:usb3="00000000" w:csb0="80000000" w:csb1="00000000"/>
   </w:font>
@@ -6925,11 +7675,11 @@
     <w:charset w:val="00"/>
     <w:family w:val="swiss"/>
     <w:pitch w:val="variable"/>
-    <w:sig w:usb0="E0002AFF" w:usb1="C0007843" w:usb2="00000009" w:usb3="00000000" w:csb0="000001FF" w:csb1="00000000"/>
+    <w:sig w:usb0="E0002EFF" w:usb1="C000785B" w:usb2="00000009" w:usb3="00000000" w:csb0="000001FF" w:csb1="00000000"/>
   </w:font>
   <w:font w:name="Segoe UI">
     <w:altName w:val="Calibri"/>
-    <w:panose1 w:val="020B0604020202020204"/>
+    <w:panose1 w:val="020B0502040204020203"/>
     <w:charset w:val="00"/>
     <w:family w:val="swiss"/>
     <w:pitch w:val="variable"/>
@@ -6979,6 +7729,7 @@
     <w:rsid w:val="0067646E"/>
     <w:rsid w:val="00946890"/>
     <w:rsid w:val="00AB6AED"/>
+    <w:rsid w:val="00B16A6F"/>
   </w:rsids>
   <m:mathPr>
     <m:mathFont m:val="Cambria Math"/>
@@ -7652,7 +8403,7 @@
 </file>
 
 <file path=customXml/itemProps1.xml><?xml version="1.0" encoding="utf-8"?>
-<ds:datastoreItem xmlns:ds="http://schemas.openxmlformats.org/officeDocument/2006/customXml" ds:itemID="{4A9C73C3-04DA-5E4F-BCD6-21E928B2384B}">
+<ds:datastoreItem xmlns:ds="http://schemas.openxmlformats.org/officeDocument/2006/customXml" ds:itemID="{F3C4BC58-AD7C-400C-A2A4-BE2A6DEF5154}">
   <ds:schemaRefs>
     <ds:schemaRef ds:uri="http://schemas.openxmlformats.org/officeDocument/2006/bibliography"/>
   </ds:schemaRefs>

</xml_diff>